<commit_message>
added references to skeleton; grammatic corrections added text to intro from mat_met deleted text from mat_met
</commit_message>
<xml_diff>
--- a/mSystems/MSWord/intro_draft_0.1.docx
+++ b/mSystems/MSWord/intro_draft_0.1.docx
@@ -38,7 +38,7 @@
     </w:p>
     <w:p>
       <w:pPr>
-        <w:pStyle w:val="BodyText"/>
+        <w:pStyle w:val="Textoindependiente"/>
         <w:spacing w:line="501" w:lineRule="auto"/>
         <w:ind w:left="0" w:right="-7"/>
         <w:jc w:val="both"/>
@@ -212,6 +212,7 @@
         </w:rPr>
         <w:t xml:space="preserve"> </w:t>
       </w:r>
+      <w:proofErr w:type="gramStart"/>
       <w:r>
         <w:rPr>
           <w:rFonts w:cs="Times New Roman"/>
@@ -219,6 +220,7 @@
         </w:rPr>
         <w:t>cause</w:t>
       </w:r>
+      <w:proofErr w:type="gramEnd"/>
       <w:r>
         <w:rPr>
           <w:rFonts w:cs="Times New Roman"/>
@@ -587,12 +589,21 @@
         </w:rPr>
         <w:t xml:space="preserve"> </w:t>
       </w:r>
-      <w:r>
-        <w:rPr>
-          <w:rFonts w:cs="Times New Roman"/>
-          <w:lang w:val="en-GB"/>
-        </w:rPr>
-        <w:t>archaeal,</w:t>
+      <w:proofErr w:type="spellStart"/>
+      <w:r>
+        <w:rPr>
+          <w:rFonts w:cs="Times New Roman"/>
+          <w:lang w:val="en-GB"/>
+        </w:rPr>
+        <w:t>archaeal</w:t>
+      </w:r>
+      <w:proofErr w:type="spellEnd"/>
+      <w:r>
+        <w:rPr>
+          <w:rFonts w:cs="Times New Roman"/>
+          <w:lang w:val="en-GB"/>
+        </w:rPr>
+        <w:t>,</w:t>
       </w:r>
       <w:r>
         <w:rPr>
@@ -1515,63 +1526,18 @@
           <w:rFonts w:cs="Times New Roman"/>
           <w:lang w:val="en-GB"/>
         </w:rPr>
-        <w:t>opportunities in Medicine. Here we present the imprints of disease in macroscopic properties</w:t>
-      </w:r>
-      <w:r>
-        <w:rPr>
-          <w:rFonts w:cs="Times New Roman"/>
-          <w:spacing w:val="45"/>
-          <w:lang w:val="en-GB"/>
-        </w:rPr>
-        <w:t xml:space="preserve"> </w:t>
-      </w:r>
-      <w:r>
-        <w:rPr>
-          <w:rFonts w:cs="Times New Roman"/>
-          <w:lang w:val="en-GB"/>
-        </w:rPr>
-        <w:t>of</w:t>
-      </w:r>
-      <w:r>
-        <w:rPr>
-          <w:rFonts w:cs="Times New Roman"/>
-          <w:w w:val="99"/>
-          <w:lang w:val="en-GB"/>
-        </w:rPr>
-        <w:t xml:space="preserve"> </w:t>
-      </w:r>
-      <w:r>
-        <w:rPr>
-          <w:rFonts w:cs="Times New Roman"/>
-          <w:lang w:val="en-GB"/>
-        </w:rPr>
-        <w:t>the system, by studying the temporal variability in the</w:t>
-      </w:r>
-      <w:r>
-        <w:rPr>
-          <w:rFonts w:cs="Times New Roman"/>
-          <w:spacing w:val="-38"/>
-          <w:lang w:val="en-GB"/>
-        </w:rPr>
-        <w:t xml:space="preserve"> </w:t>
-      </w:r>
-      <w:r>
-        <w:rPr>
-          <w:rFonts w:cs="Times New Roman"/>
-          <w:lang w:val="en-GB"/>
-        </w:rPr>
-        <w:t>microbiome.</w:t>
+        <w:t xml:space="preserve">opportunities in Medicine. </w:t>
       </w:r>
     </w:p>
     <w:p>
       <w:pPr>
-        <w:pStyle w:val="BodyText"/>
+        <w:pStyle w:val="Textoindependiente"/>
         <w:spacing w:line="501" w:lineRule="auto"/>
         <w:ind w:left="0" w:right="-7"/>
         <w:jc w:val="both"/>
         <w:rPr>
           <w:rFonts w:cs="Times New Roman"/>
-          <w:lang w:val="en-GB"/>
+          <w:spacing w:val="19"/>
         </w:rPr>
       </w:pPr>
       <w:r>
@@ -1579,75 +1545,612 @@
           <w:rFonts w:cs="Times New Roman"/>
           <w:lang w:val="en-GB"/>
         </w:rPr>
-        <w:t>### WC = 187</w:t>
-      </w:r>
-    </w:p>
-    <w:p>
-      <w:pPr>
-        <w:pStyle w:val="BodyText"/>
-        <w:spacing w:line="501" w:lineRule="auto"/>
-        <w:ind w:left="0" w:right="-7"/>
-        <w:jc w:val="both"/>
-        <w:rPr>
-          <w:rFonts w:cs="Times New Roman"/>
-          <w:lang w:val="en-GB"/>
-        </w:rPr>
-      </w:pPr>
-      <w:r>
-        <w:rPr>
-          <w:rFonts w:cs="Times New Roman"/>
-          <w:lang w:val="en-GB"/>
-        </w:rPr>
-        <w:t xml:space="preserve">perro perro perro perro perro perro perro perro perro perro perro perro perro perro perro perro perro perro perro perro perro perro perro perro perro perro perro perro perro perro perro perro perro perro perro perro perro perro perro perro perro perro perro perro perro perro perro perro perro perro perro perro perro perro perro perro perro perro perro perro perro perro perro perro perro perro perro perro perro perro perro perro perro perro perro perro perro perro perro perro perro perro perro perro perro perro perro perro perro perro </w:t>
-      </w:r>
-      <w:r>
-        <w:rPr>
-          <w:rFonts w:cs="Times New Roman"/>
-          <w:lang w:val="en-GB"/>
-        </w:rPr>
-        <w:lastRenderedPageBreak/>
-        <w:t>perro perro perro perro perro perro perro perro perro perro perro perro perro perro perro perro perro perro perro perro perro perro perro perro perro perro perro perro perro perro perro perro perro perro perro perro perro perro perro perro perro perro perro perro perro perro perro perro perro perro perro perro perro perro perro perro perro perro perro perro</w:t>
-      </w:r>
-    </w:p>
-    <w:p>
-      <w:pPr>
-        <w:pStyle w:val="BodyText"/>
-        <w:spacing w:line="501" w:lineRule="auto"/>
-        <w:ind w:left="0" w:right="-7"/>
-        <w:jc w:val="both"/>
-        <w:rPr>
-          <w:rFonts w:cs="Times New Roman"/>
-          <w:lang w:val="en-GB"/>
-        </w:rPr>
-      </w:pPr>
-      <w:r>
-        <w:rPr>
-          <w:rFonts w:cs="Times New Roman"/>
-          <w:lang w:val="en-GB"/>
-        </w:rPr>
-        <w:t>perro perro perro perro perro perro perro perro perro perro perro perro perro perro perro perro perro perro perro perro perro perro perro perro perro perro perro perro perro perro perro perro perro perro perro perro perro perro perro perro perro perro perro perro perro perro perro perro perro perro perro perro perro perro perro perro perro perro perro perro perro perro perro perro perro perro perro perro perro perro perro perro perro perro perro perro perro perro perro perro perro perro perro perro perro perro perro perro perro perro perro perro perro perro perro perro perro perro perro perro perro perro perro perro perro perro perro perro perro perro perro perro perro perro perro perro perro perro perro perro perro perro perro perro perro perro perro perro perro perro perro perro perro perro perro perro perro perro perro perro perro perro perro perro perro perro perro perro perro perro</w:t>
-      </w:r>
-    </w:p>
-    <w:p>
-      <w:pPr>
-        <w:pStyle w:val="BodyText"/>
-        <w:spacing w:line="501" w:lineRule="auto"/>
-        <w:ind w:left="0" w:right="-7"/>
-        <w:jc w:val="both"/>
-        <w:rPr>
-          <w:rFonts w:cs="Times New Roman"/>
-          <w:lang w:val="en-GB"/>
-        </w:rPr>
-      </w:pPr>
-      <w:r>
-        <w:rPr>
-          <w:rFonts w:cs="Times New Roman"/>
-          <w:lang w:val="en-GB"/>
-        </w:rPr>
-        <w:t>###WC (total) = 487</w:t>
+        <w:t>Here we present the imprints of disease in macroscopic properties</w:t>
+      </w:r>
+      <w:r>
+        <w:rPr>
+          <w:rFonts w:cs="Times New Roman"/>
+          <w:spacing w:val="45"/>
+          <w:lang w:val="en-GB"/>
+        </w:rPr>
+        <w:t xml:space="preserve"> </w:t>
+      </w:r>
+      <w:r>
+        <w:rPr>
+          <w:rFonts w:cs="Times New Roman"/>
+          <w:lang w:val="en-GB"/>
+        </w:rPr>
+        <w:t>of</w:t>
+      </w:r>
+      <w:r>
+        <w:rPr>
+          <w:rFonts w:cs="Times New Roman"/>
+          <w:w w:val="99"/>
+          <w:lang w:val="en-GB"/>
+        </w:rPr>
+        <w:t xml:space="preserve"> </w:t>
+      </w:r>
+      <w:r>
+        <w:rPr>
+          <w:rFonts w:cs="Times New Roman"/>
+          <w:lang w:val="en-GB"/>
+        </w:rPr>
+        <w:t>the system, by studying the temporal variability in the</w:t>
+      </w:r>
+      <w:r>
+        <w:rPr>
+          <w:rFonts w:cs="Times New Roman"/>
+          <w:spacing w:val="-38"/>
+          <w:lang w:val="en-GB"/>
+        </w:rPr>
+        <w:t xml:space="preserve"> </w:t>
+      </w:r>
+      <w:r>
+        <w:rPr>
+          <w:rFonts w:cs="Times New Roman"/>
+          <w:lang w:val="en-GB"/>
+        </w:rPr>
+        <w:t>microbiome.</w:t>
+      </w:r>
+      <w:r>
+        <w:rPr>
+          <w:rFonts w:cs="Times New Roman"/>
+          <w:lang w:val="en-GB"/>
+        </w:rPr>
+        <w:t xml:space="preserve"> </w:t>
+      </w:r>
+      <w:r>
+        <w:rPr>
+          <w:rFonts w:cs="Times New Roman"/>
+          <w:spacing w:val="-11"/>
+        </w:rPr>
+        <w:t>We</w:t>
+      </w:r>
+      <w:r>
+        <w:rPr>
+          <w:rFonts w:cs="Times New Roman"/>
+          <w:spacing w:val="29"/>
+        </w:rPr>
+        <w:t xml:space="preserve"> </w:t>
+      </w:r>
+      <w:r>
+        <w:rPr>
+          <w:rFonts w:cs="Times New Roman"/>
+          <w:spacing w:val="-3"/>
+        </w:rPr>
+        <w:t>have</w:t>
+      </w:r>
+      <w:r>
+        <w:rPr>
+          <w:rFonts w:cs="Times New Roman"/>
+          <w:spacing w:val="29"/>
+        </w:rPr>
+        <w:t xml:space="preserve"> </w:t>
+      </w:r>
+      <w:r>
+        <w:rPr>
+          <w:rFonts w:cs="Times New Roman"/>
+        </w:rPr>
+        <w:t>analyzed</w:t>
+      </w:r>
+      <w:r>
+        <w:rPr>
+          <w:rFonts w:cs="Times New Roman"/>
+          <w:spacing w:val="29"/>
+        </w:rPr>
+        <w:t xml:space="preserve"> </w:t>
+      </w:r>
+      <w:r>
+        <w:rPr>
+          <w:rFonts w:cs="Times New Roman"/>
+        </w:rPr>
+        <w:t>more</w:t>
+      </w:r>
+      <w:r>
+        <w:rPr>
+          <w:rFonts w:cs="Times New Roman"/>
+          <w:spacing w:val="29"/>
+        </w:rPr>
+        <w:t xml:space="preserve"> </w:t>
+      </w:r>
+      <w:r>
+        <w:rPr>
+          <w:rFonts w:cs="Times New Roman"/>
+        </w:rPr>
+        <w:t>than</w:t>
+      </w:r>
+      <w:r>
+        <w:rPr>
+          <w:rFonts w:cs="Times New Roman"/>
+          <w:spacing w:val="29"/>
+        </w:rPr>
+        <w:t xml:space="preserve"> </w:t>
+      </w:r>
+      <w:proofErr w:type="gramStart"/>
+      <w:r>
+        <w:rPr>
+          <w:rFonts w:cs="Times New Roman"/>
+        </w:rPr>
+        <w:t>35000</w:t>
+      </w:r>
+      <w:r>
+        <w:rPr>
+          <w:rFonts w:cs="Times New Roman"/>
+          <w:spacing w:val="29"/>
+        </w:rPr>
+        <w:t xml:space="preserve"> </w:t>
+      </w:r>
+      <w:r>
+        <w:rPr>
+          <w:rFonts w:cs="Times New Roman"/>
+        </w:rPr>
+        <w:t>time</w:t>
+      </w:r>
+      <w:proofErr w:type="gramEnd"/>
+      <w:r>
+        <w:rPr>
+          <w:rFonts w:cs="Times New Roman"/>
+          <w:spacing w:val="29"/>
+        </w:rPr>
+        <w:t xml:space="preserve"> </w:t>
+      </w:r>
+      <w:r>
+        <w:rPr>
+          <w:rFonts w:cs="Times New Roman"/>
+        </w:rPr>
+        <w:t>series</w:t>
+      </w:r>
+      <w:r>
+        <w:rPr>
+          <w:rFonts w:cs="Times New Roman"/>
+          <w:spacing w:val="29"/>
+        </w:rPr>
+        <w:t xml:space="preserve"> </w:t>
+      </w:r>
+      <w:r>
+        <w:rPr>
+          <w:rFonts w:cs="Times New Roman"/>
+        </w:rPr>
+        <w:t>of</w:t>
+      </w:r>
+      <w:r>
+        <w:rPr>
+          <w:rFonts w:cs="Times New Roman"/>
+          <w:spacing w:val="29"/>
+        </w:rPr>
+        <w:t xml:space="preserve"> </w:t>
+      </w:r>
+      <w:r>
+        <w:rPr>
+          <w:rFonts w:cs="Times New Roman"/>
+        </w:rPr>
+        <w:t>taxa</w:t>
+      </w:r>
+      <w:r>
+        <w:rPr>
+          <w:rFonts w:cs="Times New Roman"/>
+          <w:spacing w:val="29"/>
+        </w:rPr>
+        <w:t xml:space="preserve"> </w:t>
+      </w:r>
+      <w:r>
+        <w:rPr>
+          <w:rFonts w:cs="Times New Roman"/>
+        </w:rPr>
+        <w:t>from</w:t>
+      </w:r>
+      <w:r>
+        <w:rPr>
+          <w:rFonts w:cs="Times New Roman"/>
+          <w:spacing w:val="29"/>
+        </w:rPr>
+        <w:t xml:space="preserve"> </w:t>
+      </w:r>
+      <w:r>
+        <w:rPr>
+          <w:rFonts w:cs="Times New Roman"/>
+        </w:rPr>
+        <w:t>the</w:t>
+      </w:r>
+      <w:r>
+        <w:rPr>
+          <w:rFonts w:cs="Times New Roman"/>
+          <w:spacing w:val="29"/>
+        </w:rPr>
+        <w:t xml:space="preserve"> </w:t>
+      </w:r>
+      <w:r>
+        <w:rPr>
+          <w:rFonts w:cs="Times New Roman"/>
+        </w:rPr>
+        <w:t>gut</w:t>
+      </w:r>
+      <w:r>
+        <w:rPr>
+          <w:rFonts w:cs="Times New Roman"/>
+          <w:spacing w:val="29"/>
+        </w:rPr>
+        <w:t xml:space="preserve"> </w:t>
+      </w:r>
+      <w:r>
+        <w:rPr>
+          <w:rFonts w:cs="Times New Roman"/>
+        </w:rPr>
+        <w:t>microbiome</w:t>
+      </w:r>
+      <w:r>
+        <w:rPr>
+          <w:rFonts w:cs="Times New Roman"/>
+          <w:spacing w:val="27"/>
+        </w:rPr>
+        <w:t xml:space="preserve"> </w:t>
+      </w:r>
+      <w:r>
+        <w:rPr>
+          <w:rFonts w:cs="Times New Roman"/>
+        </w:rPr>
+        <w:t>of</w:t>
+      </w:r>
+      <w:r>
+        <w:rPr>
+          <w:rFonts w:cs="Times New Roman"/>
+          <w:spacing w:val="27"/>
+        </w:rPr>
+        <w:t xml:space="preserve"> </w:t>
+      </w:r>
+      <w:r>
+        <w:rPr>
+          <w:rFonts w:cs="Times New Roman"/>
+        </w:rPr>
+        <w:t>97</w:t>
+      </w:r>
+      <w:r>
+        <w:rPr>
+          <w:rFonts w:cs="Times New Roman"/>
+          <w:spacing w:val="27"/>
+        </w:rPr>
+        <w:t xml:space="preserve"> </w:t>
+      </w:r>
+      <w:r>
+        <w:rPr>
+          <w:rFonts w:cs="Times New Roman"/>
+        </w:rPr>
+        <w:t>individuals</w:t>
+      </w:r>
+      <w:r>
+        <w:rPr>
+          <w:rFonts w:cs="Times New Roman"/>
+          <w:spacing w:val="27"/>
+        </w:rPr>
+        <w:t xml:space="preserve"> </w:t>
+      </w:r>
+      <w:r>
+        <w:rPr>
+          <w:rFonts w:cs="Times New Roman"/>
+        </w:rPr>
+        <w:t>(sampling</w:t>
+      </w:r>
+      <w:r>
+        <w:rPr>
+          <w:rFonts w:cs="Times New Roman"/>
+          <w:spacing w:val="27"/>
+        </w:rPr>
+        <w:t xml:space="preserve"> </w:t>
+      </w:r>
+      <w:r>
+        <w:rPr>
+          <w:rFonts w:cs="Times New Roman"/>
+        </w:rPr>
+        <w:t>from</w:t>
+      </w:r>
+      <w:r>
+        <w:rPr>
+          <w:rFonts w:cs="Times New Roman"/>
+          <w:spacing w:val="27"/>
+        </w:rPr>
+        <w:t xml:space="preserve"> </w:t>
+      </w:r>
+      <w:r>
+        <w:rPr>
+          <w:rFonts w:cs="Times New Roman"/>
+        </w:rPr>
+        <w:t>three</w:t>
+      </w:r>
+      <w:r>
+        <w:rPr>
+          <w:rFonts w:cs="Times New Roman"/>
+          <w:spacing w:val="27"/>
+        </w:rPr>
+        <w:t xml:space="preserve"> </w:t>
+      </w:r>
+      <w:r>
+        <w:rPr>
+          <w:rFonts w:cs="Times New Roman"/>
+        </w:rPr>
+        <w:t>up</w:t>
+      </w:r>
+      <w:r>
+        <w:rPr>
+          <w:rFonts w:cs="Times New Roman"/>
+          <w:spacing w:val="27"/>
+        </w:rPr>
+        <w:t xml:space="preserve"> </w:t>
+      </w:r>
+      <w:r>
+        <w:rPr>
+          <w:rFonts w:cs="Times New Roman"/>
+        </w:rPr>
+        <w:t>to</w:t>
+      </w:r>
+      <w:r>
+        <w:rPr>
+          <w:rFonts w:cs="Times New Roman"/>
+          <w:spacing w:val="27"/>
+        </w:rPr>
+        <w:t xml:space="preserve"> </w:t>
+      </w:r>
+      <w:r>
+        <w:rPr>
+          <w:rFonts w:cs="Times New Roman"/>
+        </w:rPr>
+        <w:t>332</w:t>
+      </w:r>
+      <w:r>
+        <w:rPr>
+          <w:rFonts w:cs="Times New Roman"/>
+          <w:spacing w:val="27"/>
+        </w:rPr>
+        <w:t xml:space="preserve"> </w:t>
+      </w:r>
+      <w:r>
+        <w:rPr>
+          <w:rFonts w:cs="Times New Roman"/>
+        </w:rPr>
+        <w:t>time</w:t>
+      </w:r>
+      <w:r>
+        <w:rPr>
+          <w:rFonts w:cs="Times New Roman"/>
+          <w:spacing w:val="27"/>
+        </w:rPr>
+        <w:t xml:space="preserve"> </w:t>
+      </w:r>
+      <w:r>
+        <w:rPr>
+          <w:rFonts w:cs="Times New Roman"/>
+        </w:rPr>
+        <w:t>points),</w:t>
+      </w:r>
+      <w:r>
+        <w:rPr>
+          <w:rFonts w:cs="Times New Roman"/>
+          <w:spacing w:val="34"/>
+        </w:rPr>
+        <w:t xml:space="preserve"> </w:t>
+      </w:r>
+      <w:r>
+        <w:rPr>
+          <w:rFonts w:cs="Times New Roman"/>
+        </w:rPr>
+        <w:t>obtained</w:t>
+      </w:r>
+      <w:r>
+        <w:rPr>
+          <w:rFonts w:cs="Times New Roman"/>
+          <w:spacing w:val="27"/>
+        </w:rPr>
+        <w:t xml:space="preserve"> </w:t>
+      </w:r>
+      <w:r>
+        <w:rPr>
+          <w:rFonts w:cs="Times New Roman"/>
+        </w:rPr>
+        <w:t>from</w:t>
+      </w:r>
+      <w:r>
+        <w:rPr>
+          <w:rFonts w:cs="Times New Roman"/>
+          <w:spacing w:val="27"/>
+        </w:rPr>
+        <w:t xml:space="preserve"> </w:t>
+      </w:r>
+      <w:r>
+        <w:rPr>
+          <w:rFonts w:cs="Times New Roman"/>
+        </w:rPr>
+        <w:t>publicly</w:t>
+      </w:r>
+      <w:r>
+        <w:rPr>
+          <w:rFonts w:cs="Times New Roman"/>
+          <w:w w:val="99"/>
+        </w:rPr>
+        <w:t xml:space="preserve"> </w:t>
+      </w:r>
+      <w:r>
+        <w:rPr>
+          <w:rFonts w:cs="Times New Roman"/>
+        </w:rPr>
+        <w:t>available high throughput sequencing data on</w:t>
+      </w:r>
+      <w:r>
+        <w:rPr>
+          <w:rFonts w:cs="Times New Roman"/>
+        </w:rPr>
+        <w:t xml:space="preserve"> different conditions: diseases, diets</w:t>
       </w:r>
       <w:bookmarkStart w:id="0" w:name="_GoBack"/>
       <w:bookmarkEnd w:id="0"/>
+      <w:r>
+        <w:rPr>
+          <w:rFonts w:cs="Times New Roman"/>
+        </w:rPr>
+        <w:t xml:space="preserve">, obese status, antibiotic perturbation and </w:t>
+      </w:r>
+      <w:r>
+        <w:rPr>
+          <w:rFonts w:cs="Times New Roman"/>
+        </w:rPr>
+        <w:t xml:space="preserve">healthy individuals. </w:t>
+      </w:r>
+      <w:r>
+        <w:rPr>
+          <w:rFonts w:cs="Times New Roman"/>
+          <w:spacing w:val="-11"/>
+        </w:rPr>
+        <w:t>We</w:t>
+      </w:r>
+      <w:r>
+        <w:rPr>
+          <w:rFonts w:cs="Times New Roman"/>
+          <w:w w:val="99"/>
+        </w:rPr>
+        <w:t xml:space="preserve"> </w:t>
+      </w:r>
+      <w:r>
+        <w:rPr>
+          <w:rFonts w:cs="Times New Roman"/>
+        </w:rPr>
+        <w:t>engineered</w:t>
+      </w:r>
+      <w:r>
+        <w:rPr>
+          <w:rFonts w:cs="Times New Roman"/>
+          <w:spacing w:val="15"/>
+        </w:rPr>
+        <w:t xml:space="preserve"> </w:t>
+      </w:r>
+      <w:r>
+        <w:rPr>
+          <w:rFonts w:cs="Times New Roman"/>
+        </w:rPr>
+        <w:t>a</w:t>
+      </w:r>
+      <w:r>
+        <w:rPr>
+          <w:rFonts w:cs="Times New Roman"/>
+          <w:spacing w:val="15"/>
+        </w:rPr>
+        <w:t xml:space="preserve"> </w:t>
+      </w:r>
+      <w:r>
+        <w:rPr>
+          <w:rFonts w:cs="Times New Roman"/>
+        </w:rPr>
+        <w:t>complete</w:t>
+      </w:r>
+      <w:r>
+        <w:rPr>
+          <w:rFonts w:cs="Times New Roman"/>
+          <w:spacing w:val="15"/>
+        </w:rPr>
+        <w:t xml:space="preserve"> </w:t>
+      </w:r>
+      <w:r>
+        <w:rPr>
+          <w:rFonts w:cs="Times New Roman"/>
+        </w:rPr>
+        <w:t>software</w:t>
+      </w:r>
+      <w:r>
+        <w:rPr>
+          <w:rFonts w:cs="Times New Roman"/>
+          <w:spacing w:val="15"/>
+        </w:rPr>
+        <w:t xml:space="preserve"> </w:t>
+      </w:r>
+      <w:r>
+        <w:rPr>
+          <w:rFonts w:cs="Times New Roman"/>
+        </w:rPr>
+        <w:t>framework,</w:t>
+      </w:r>
+      <w:r>
+        <w:rPr>
+          <w:rFonts w:cs="Times New Roman"/>
+          <w:spacing w:val="19"/>
+        </w:rPr>
+        <w:t xml:space="preserve"> </w:t>
+      </w:r>
+      <w:proofErr w:type="spellStart"/>
+      <w:r>
+        <w:rPr>
+          <w:rFonts w:cs="Times New Roman"/>
+        </w:rPr>
+        <w:t>ComplexCruncher</w:t>
+      </w:r>
+      <w:proofErr w:type="spellEnd"/>
+      <w:r>
+        <w:rPr>
+          <w:rFonts w:cs="Times New Roman"/>
+        </w:rPr>
+        <w:t>,</w:t>
+      </w:r>
+      <w:r>
+        <w:rPr>
+          <w:rFonts w:cs="Times New Roman"/>
+        </w:rPr>
+        <w:t xml:space="preserve"> </w:t>
+      </w:r>
+      <w:r>
+        <w:rPr>
+          <w:rFonts w:cs="Times New Roman"/>
+          <w:spacing w:val="19"/>
+        </w:rPr>
+        <w:t>to support the analysis of the dynamics of ranki</w:t>
+      </w:r>
+      <w:r>
+        <w:rPr>
+          <w:rFonts w:cs="Times New Roman"/>
+          <w:spacing w:val="19"/>
+        </w:rPr>
+        <w:t xml:space="preserve">ng processes in complex systems, and it is </w:t>
+      </w:r>
+      <w:r>
+        <w:rPr>
+          <w:rFonts w:cs="Times New Roman"/>
+        </w:rPr>
+        <w:t>ready</w:t>
+      </w:r>
+      <w:r>
+        <w:rPr>
+          <w:rFonts w:cs="Times New Roman"/>
+          <w:spacing w:val="15"/>
+        </w:rPr>
+        <w:t xml:space="preserve"> </w:t>
+      </w:r>
+      <w:r>
+        <w:rPr>
+          <w:rFonts w:cs="Times New Roman"/>
+        </w:rPr>
+        <w:t>to</w:t>
+      </w:r>
+      <w:r>
+        <w:rPr>
+          <w:rFonts w:cs="Times New Roman"/>
+          <w:spacing w:val="15"/>
+        </w:rPr>
+        <w:t xml:space="preserve"> </w:t>
+      </w:r>
+      <w:r>
+        <w:rPr>
+          <w:rFonts w:cs="Times New Roman"/>
+        </w:rPr>
+        <w:t>be</w:t>
+      </w:r>
+      <w:r>
+        <w:rPr>
+          <w:rFonts w:cs="Times New Roman"/>
+          <w:w w:val="99"/>
+        </w:rPr>
+        <w:t xml:space="preserve"> </w:t>
+      </w:r>
+      <w:r>
+        <w:rPr>
+          <w:rFonts w:cs="Times New Roman"/>
+        </w:rPr>
+        <w:t>implemented by other users.</w:t>
+      </w:r>
     </w:p>
     <w:sectPr>
       <w:pgSz w:w="11900" w:h="16840"/>
@@ -2059,13 +2562,12 @@
     <w:name w:val="Normal"/>
     <w:qFormat/>
   </w:style>
-  <w:style w:type="character" w:default="1" w:styleId="DefaultParagraphFont">
+  <w:style w:type="character" w:default="1" w:styleId="Fuentedeprrafopredeter">
     <w:name w:val="Default Paragraph Font"/>
     <w:uiPriority w:val="1"/>
-    <w:semiHidden/>
     <w:unhideWhenUsed/>
   </w:style>
-  <w:style w:type="table" w:default="1" w:styleId="TableNormal">
+  <w:style w:type="table" w:default="1" w:styleId="Tablanormal">
     <w:name w:val="Normal Table"/>
     <w:uiPriority w:val="99"/>
     <w:semiHidden/>
@@ -2080,16 +2582,16 @@
       </w:tblCellMar>
     </w:tblPr>
   </w:style>
-  <w:style w:type="numbering" w:default="1" w:styleId="NoList">
+  <w:style w:type="numbering" w:default="1" w:styleId="Sinlista">
     <w:name w:val="No List"/>
     <w:uiPriority w:val="99"/>
     <w:semiHidden/>
     <w:unhideWhenUsed/>
   </w:style>
-  <w:style w:type="paragraph" w:styleId="BodyText">
+  <w:style w:type="paragraph" w:styleId="Textoindependiente">
     <w:name w:val="Body Text"/>
     <w:basedOn w:val="Normal"/>
-    <w:link w:val="BodyTextChar"/>
+    <w:link w:val="TextoindependienteCar"/>
     <w:uiPriority w:val="1"/>
     <w:qFormat/>
     <w:rsid w:val="003649F0"/>
@@ -2102,10 +2604,10 @@
       <w:lang w:val="en-US" w:eastAsia="en-US"/>
     </w:rPr>
   </w:style>
-  <w:style w:type="character" w:customStyle="1" w:styleId="BodyTextChar">
-    <w:name w:val="Body Text Char"/>
-    <w:basedOn w:val="DefaultParagraphFont"/>
-    <w:link w:val="BodyText"/>
+  <w:style w:type="character" w:customStyle="1" w:styleId="TextoindependienteCar">
+    <w:name w:val="Texto independiente Car"/>
+    <w:basedOn w:val="Fuentedeprrafopredeter"/>
+    <w:link w:val="Textoindependiente"/>
     <w:uiPriority w:val="1"/>
     <w:rsid w:val="003649F0"/>
     <w:rPr>
@@ -2113,9 +2615,9 @@
       <w:lang w:val="en-US" w:eastAsia="en-US"/>
     </w:rPr>
   </w:style>
-  <w:style w:type="character" w:styleId="LineNumber">
+  <w:style w:type="character" w:styleId="Nmerodelnea">
     <w:name w:val="line number"/>
-    <w:basedOn w:val="DefaultParagraphFont"/>
+    <w:basedOn w:val="Fuentedeprrafopredeter"/>
     <w:uiPriority w:val="99"/>
     <w:semiHidden/>
     <w:unhideWhenUsed/>

</xml_diff>